<commit_message>
Update Bien Ban Nghiem Thu Module - InsertFood.docx
</commit_message>
<xml_diff>
--- a/Kiểm Thử/M/Bien Ban Nghiem Thu Module - InsertFood.docx
+++ b/Kiểm Thử/M/Bien Ban Nghiem Thu Module - InsertFood.docx
@@ -5440,13 +5440,15 @@
         <w:spacing w:after="0"/>
         <w:rPr>
           <w:rFonts w:ascii="Cascadia Mono" w:hAnsi="Cascadia Mono" w:cs="Cascadia Mono"/>
-          <w:sz w:val="19"/>
-          <w:szCs w:val="19"/>
-        </w:rPr>
-      </w:pPr>
-      <w:r>
-        <w:rPr>
-          <w:rFonts w:ascii="Cascadia Mono" w:hAnsi="Cascadia Mono" w:cs="Cascadia Mono"/>
+          <w:color w:val="FF0000"/>
+          <w:sz w:val="19"/>
+          <w:szCs w:val="19"/>
+        </w:rPr>
+      </w:pPr>
+      <w:r>
+        <w:rPr>
+          <w:rFonts w:ascii="Cascadia Mono" w:hAnsi="Cascadia Mono" w:cs="Cascadia Mono"/>
+          <w:color w:val="FF0000"/>
           <w:sz w:val="19"/>
           <w:szCs w:val="19"/>
         </w:rPr>
@@ -5458,6 +5460,7 @@
         <w:spacing w:after="0"/>
         <w:rPr>
           <w:rFonts w:ascii="Cascadia Mono" w:hAnsi="Cascadia Mono" w:cs="Cascadia Mono"/>
+          <w:color w:val="FF0000"/>
           <w:sz w:val="19"/>
           <w:szCs w:val="19"/>
         </w:rPr>
@@ -5478,6 +5481,14 @@
           <w:szCs w:val="19"/>
         </w:rPr>
         <w:tab/>
+      </w:r>
+      <w:r>
+        <w:rPr>
+          <w:rFonts w:ascii="Cascadia Mono" w:hAnsi="Cascadia Mono" w:cs="Cascadia Mono"/>
+          <w:color w:val="FF0000"/>
+          <w:sz w:val="19"/>
+          <w:szCs w:val="19"/>
+        </w:rPr>
         <w:t>//{A} P1 {A1}</w:t>
       </w:r>
     </w:p>
@@ -5524,6 +5535,7 @@
         <w:spacing w:after="0"/>
         <w:rPr>
           <w:rFonts w:ascii="Cascadia Mono" w:hAnsi="Cascadia Mono" w:cs="Cascadia Mono"/>
+          <w:color w:val="FF0000"/>
           <w:sz w:val="19"/>
           <w:szCs w:val="19"/>
         </w:rPr>
@@ -5543,11 +5555,20 @@
           <w:szCs w:val="19"/>
         </w:rPr>
         <w:tab/>
+      </w:r>
+      <w:r>
+        <w:rPr>
+          <w:rFonts w:ascii="Cascadia Mono" w:hAnsi="Cascadia Mono" w:cs="Cascadia Mono"/>
+          <w:color w:val="FF0000"/>
+          <w:sz w:val="19"/>
+          <w:szCs w:val="19"/>
+        </w:rPr>
         <w:t>//</w:t>
       </w:r>
       <w:r>
         <w:rPr>
           <w:rFonts w:ascii="Cascadia Mono" w:hAnsi="Cascadia Mono" w:cs="Cascadia Mono"/>
+          <w:color w:val="FF0000"/>
           <w:sz w:val="19"/>
           <w:szCs w:val="19"/>
         </w:rPr>
@@ -5559,6 +5580,7 @@
         <w:spacing w:after="0"/>
         <w:rPr>
           <w:rFonts w:ascii="Cascadia Mono" w:hAnsi="Cascadia Mono" w:cs="Cascadia Mono"/>
+          <w:color w:val="FF0000"/>
           <w:sz w:val="19"/>
           <w:szCs w:val="19"/>
         </w:rPr>
@@ -5611,11 +5633,20 @@
           <w:szCs w:val="19"/>
         </w:rPr>
         <w:tab/>
+      </w:r>
+      <w:r>
+        <w:rPr>
+          <w:rFonts w:ascii="Cascadia Mono" w:hAnsi="Cascadia Mono" w:cs="Cascadia Mono"/>
+          <w:color w:val="FF0000"/>
+          <w:sz w:val="19"/>
+          <w:szCs w:val="19"/>
+        </w:rPr>
         <w:t>// {A1, E1} P</w:t>
       </w:r>
       <w:r>
         <w:rPr>
           <w:rFonts w:ascii="Cascadia Mono" w:hAnsi="Cascadia Mono" w:cs="Cascadia Mono"/>
+          <w:color w:val="FF0000"/>
           <w:sz w:val="19"/>
           <w:szCs w:val="19"/>
         </w:rPr>
@@ -5624,6 +5655,7 @@
       <w:r>
         <w:rPr>
           <w:rFonts w:ascii="Cascadia Mono" w:hAnsi="Cascadia Mono" w:cs="Cascadia Mono"/>
+          <w:color w:val="FF0000"/>
           <w:sz w:val="19"/>
           <w:szCs w:val="19"/>
         </w:rPr>
@@ -5632,6 +5664,7 @@
       <w:r>
         <w:rPr>
           <w:rFonts w:ascii="Cascadia Mono" w:hAnsi="Cascadia Mono" w:cs="Cascadia Mono"/>
+          <w:color w:val="FF0000"/>
           <w:sz w:val="19"/>
           <w:szCs w:val="19"/>
         </w:rPr>
@@ -5640,6 +5673,7 @@
       <w:r>
         <w:rPr>
           <w:rFonts w:ascii="Cascadia Mono" w:hAnsi="Cascadia Mono" w:cs="Cascadia Mono"/>
+          <w:color w:val="FF0000"/>
           <w:sz w:val="19"/>
           <w:szCs w:val="19"/>
         </w:rPr>
@@ -5651,6 +5685,7 @@
         <w:spacing w:after="0"/>
         <w:rPr>
           <w:rFonts w:ascii="Cascadia Mono" w:hAnsi="Cascadia Mono" w:cs="Cascadia Mono"/>
+          <w:color w:val="FF0000"/>
           <w:sz w:val="19"/>
           <w:szCs w:val="19"/>
         </w:rPr>
@@ -5703,6 +5738,14 @@
           <w:szCs w:val="19"/>
         </w:rPr>
         <w:tab/>
+      </w:r>
+      <w:r>
+        <w:rPr>
+          <w:rFonts w:ascii="Cascadia Mono" w:hAnsi="Cascadia Mono" w:cs="Cascadia Mono"/>
+          <w:color w:val="FF0000"/>
+          <w:sz w:val="19"/>
+          <w:szCs w:val="19"/>
+        </w:rPr>
         <w:t>// {A2} P3 {A3}</w:t>
       </w:r>
     </w:p>
@@ -5758,6 +5801,7 @@
         <w:ind w:left="720" w:firstLine="720"/>
         <w:rPr>
           <w:rFonts w:ascii="Cascadia Mono" w:hAnsi="Cascadia Mono" w:cs="Cascadia Mono"/>
+          <w:color w:val="FF0000"/>
           <w:sz w:val="19"/>
           <w:szCs w:val="19"/>
         </w:rPr>
@@ -5769,6 +5813,14 @@
           <w:szCs w:val="19"/>
         </w:rPr>
         <w:tab/>
+      </w:r>
+      <w:r>
+        <w:rPr>
+          <w:rFonts w:ascii="Cascadia Mono" w:hAnsi="Cascadia Mono" w:cs="Cascadia Mono"/>
+          <w:color w:val="FF0000"/>
+          <w:sz w:val="19"/>
+          <w:szCs w:val="19"/>
+        </w:rPr>
         <w:t>// {A3, E2}</w:t>
       </w:r>
     </w:p>
@@ -5778,6 +5830,7 @@
         <w:ind w:left="720" w:firstLine="720"/>
         <w:rPr>
           <w:rFonts w:ascii="Cascadia Mono" w:hAnsi="Cascadia Mono" w:cs="Cascadia Mono"/>
+          <w:color w:val="FF0000"/>
           <w:sz w:val="19"/>
           <w:szCs w:val="19"/>
         </w:rPr>
@@ -5822,6 +5875,14 @@
           <w:szCs w:val="19"/>
         </w:rPr>
         <w:tab/>
+      </w:r>
+      <w:r>
+        <w:rPr>
+          <w:rFonts w:ascii="Cascadia Mono" w:hAnsi="Cascadia Mono" w:cs="Cascadia Mono"/>
+          <w:color w:val="FF0000"/>
+          <w:sz w:val="19"/>
+          <w:szCs w:val="19"/>
+        </w:rPr>
         <w:t>// {A3, E2} P4 {B}</w:t>
       </w:r>
     </w:p>
@@ -5850,35 +5911,19 @@
         <w:ind w:left="1440"/>
         <w:rPr>
           <w:rFonts w:ascii="Cascadia Mono" w:hAnsi="Cascadia Mono" w:cs="Cascadia Mono"/>
-          <w:sz w:val="19"/>
-          <w:szCs w:val="19"/>
-        </w:rPr>
-      </w:pPr>
-      <w:r>
-        <w:rPr>
-          <w:rFonts w:ascii="Cascadia Mono" w:hAnsi="Cascadia Mono" w:cs="Cascadia Mono"/>
-          <w:sz w:val="19"/>
-          <w:szCs w:val="19"/>
-        </w:rPr>
-        <w:t>// {A</w:t>
-      </w:r>
-      <w:proofErr w:type="gramStart"/>
-      <w:r>
-        <w:rPr>
-          <w:rFonts w:ascii="Cascadia Mono" w:hAnsi="Cascadia Mono" w:cs="Cascadia Mono"/>
-          <w:sz w:val="19"/>
-          <w:szCs w:val="19"/>
-        </w:rPr>
-        <w:t>3,!</w:t>
-      </w:r>
-      <w:proofErr w:type="gramEnd"/>
-      <w:r>
-        <w:rPr>
-          <w:rFonts w:ascii="Cascadia Mono" w:hAnsi="Cascadia Mono" w:cs="Cascadia Mono"/>
-          <w:sz w:val="19"/>
-          <w:szCs w:val="19"/>
-        </w:rPr>
-        <w:t>E2} = L &gt; {B}</w:t>
+          <w:color w:val="FF0000"/>
+          <w:sz w:val="19"/>
+          <w:szCs w:val="19"/>
+        </w:rPr>
+      </w:pPr>
+      <w:r>
+        <w:rPr>
+          <w:rFonts w:ascii="Cascadia Mono" w:hAnsi="Cascadia Mono" w:cs="Cascadia Mono"/>
+          <w:color w:val="FF0000"/>
+          <w:sz w:val="19"/>
+          <w:szCs w:val="19"/>
+        </w:rPr>
+        <w:t>// {A3,!E2} = L &gt; {B}</w:t>
       </w:r>
     </w:p>
     <w:p>
@@ -5906,6 +5951,7 @@
         <w:ind w:firstLine="720"/>
         <w:rPr>
           <w:rFonts w:ascii="Cascadia Mono" w:hAnsi="Cascadia Mono" w:cs="Cascadia Mono"/>
+          <w:color w:val="FF0000"/>
           <w:sz w:val="19"/>
           <w:szCs w:val="19"/>
         </w:rPr>
@@ -5925,25 +5971,15 @@
           <w:szCs w:val="19"/>
         </w:rPr>
         <w:tab/>
-        <w:t>// {A</w:t>
-      </w:r>
-      <w:proofErr w:type="gramStart"/>
-      <w:r>
-        <w:rPr>
-          <w:rFonts w:ascii="Cascadia Mono" w:hAnsi="Cascadia Mono" w:cs="Cascadia Mono"/>
-          <w:sz w:val="19"/>
-          <w:szCs w:val="19"/>
-        </w:rPr>
-        <w:t>1,!</w:t>
-      </w:r>
-      <w:proofErr w:type="gramEnd"/>
-      <w:r>
-        <w:rPr>
-          <w:rFonts w:ascii="Cascadia Mono" w:hAnsi="Cascadia Mono" w:cs="Cascadia Mono"/>
-          <w:sz w:val="19"/>
-          <w:szCs w:val="19"/>
-        </w:rPr>
-        <w:t>E1} P5 {B}</w:t>
+      </w:r>
+      <w:r>
+        <w:rPr>
+          <w:rFonts w:ascii="Cascadia Mono" w:hAnsi="Cascadia Mono" w:cs="Cascadia Mono"/>
+          <w:color w:val="FF0000"/>
+          <w:sz w:val="19"/>
+          <w:szCs w:val="19"/>
+        </w:rPr>
+        <w:t>// {A1,!E1} P5 {B}</w:t>
       </w:r>
     </w:p>
     <w:p>
@@ -5951,13 +5987,15 @@
         <w:spacing w:after="0"/>
         <w:rPr>
           <w:rFonts w:ascii="Cascadia Mono" w:hAnsi="Cascadia Mono" w:cs="Cascadia Mono"/>
-          <w:sz w:val="19"/>
-          <w:szCs w:val="19"/>
-        </w:rPr>
-      </w:pPr>
-      <w:r>
-        <w:rPr>
-          <w:rFonts w:ascii="Cascadia Mono" w:hAnsi="Cascadia Mono" w:cs="Cascadia Mono"/>
+          <w:color w:val="FF0000"/>
+          <w:sz w:val="19"/>
+          <w:szCs w:val="19"/>
+        </w:rPr>
+      </w:pPr>
+      <w:r>
+        <w:rPr>
+          <w:rFonts w:ascii="Cascadia Mono" w:hAnsi="Cascadia Mono" w:cs="Cascadia Mono"/>
+          <w:color w:val="FF0000"/>
           <w:sz w:val="19"/>
           <w:szCs w:val="19"/>
         </w:rPr>
@@ -6537,27 +6575,7 @@
           <w:sz w:val="28"/>
           <w:szCs w:val="28"/>
         </w:rPr>
-        <w:t xml:space="preserve">: result &gt; </w:t>
-      </w:r>
-      <w:proofErr w:type="gramStart"/>
-      <w:r>
-        <w:rPr>
-          <w:rFonts w:ascii="Times New Roman" w:hAnsi="Times New Roman" w:cs="Times New Roman"/>
-          <w:color w:val="000000"/>
-          <w:sz w:val="28"/>
-          <w:szCs w:val="28"/>
-        </w:rPr>
-        <w:t>0?;</w:t>
-      </w:r>
-      <w:proofErr w:type="gramEnd"/>
-      <w:r>
-        <w:rPr>
-          <w:rFonts w:ascii="Times New Roman" w:hAnsi="Times New Roman" w:cs="Times New Roman"/>
-          <w:color w:val="000000"/>
-          <w:sz w:val="28"/>
-          <w:szCs w:val="28"/>
-        </w:rPr>
-        <w:t xml:space="preserve"> result € bool}</w:t>
+        <w:t>: result &gt; 0?; result € bool}</w:t>
       </w:r>
     </w:p>
     <w:p>
@@ -10677,7 +10695,6 @@
         </w:rPr>
         <w:t>// first = &amp;</w:t>
       </w:r>
-      <w:proofErr w:type="gramStart"/>
       <w:r>
         <w:rPr>
           <w:rFonts w:ascii="Cascadia Mono" w:hAnsi="Cascadia Mono" w:cs="Cascadia Mono"/>
@@ -10694,17 +10711,7 @@
           <w:sz w:val="19"/>
           <w:szCs w:val="19"/>
         </w:rPr>
-        <w:t>.First</w:t>
-      </w:r>
-      <w:proofErr w:type="gramEnd"/>
-      <w:r>
-        <w:rPr>
-          <w:rFonts w:ascii="Cascadia Mono" w:hAnsi="Cascadia Mono" w:cs="Cascadia Mono"/>
-          <w:color w:val="FF0000"/>
-          <w:sz w:val="19"/>
-          <w:szCs w:val="19"/>
-        </w:rPr>
-        <w:t>();</w:t>
+        <w:t>.First();</w:t>
       </w:r>
     </w:p>
     <w:p>
@@ -10738,7 +10745,6 @@
         </w:rPr>
         <w:t>// last = &amp;</w:t>
       </w:r>
-      <w:proofErr w:type="gramStart"/>
       <w:r>
         <w:rPr>
           <w:rFonts w:ascii="Cascadia Mono" w:hAnsi="Cascadia Mono" w:cs="Cascadia Mono"/>
@@ -10755,17 +10761,7 @@
           <w:sz w:val="19"/>
           <w:szCs w:val="19"/>
         </w:rPr>
-        <w:t>.Last</w:t>
-      </w:r>
-      <w:proofErr w:type="gramEnd"/>
-      <w:r>
-        <w:rPr>
-          <w:rFonts w:ascii="Cascadia Mono" w:hAnsi="Cascadia Mono" w:cs="Cascadia Mono"/>
-          <w:color w:val="FF0000"/>
-          <w:sz w:val="19"/>
-          <w:szCs w:val="19"/>
-        </w:rPr>
-        <w:t>();</w:t>
+        <w:t>.Last();</w:t>
       </w:r>
     </w:p>
     <w:p>
@@ -11301,19 +11297,26 @@
           <w:sz w:val="28"/>
           <w:szCs w:val="28"/>
         </w:rPr>
-        <w:t>Mệnh đề bất biến: {C</w:t>
-      </w:r>
-      <w:proofErr w:type="gramStart"/>
-      <w:r>
-        <w:rPr>
-          <w:rFonts w:ascii="Times New Roman" w:hAnsi="Times New Roman" w:cs="Times New Roman"/>
-          <w:color w:val="000000"/>
-          <w:sz w:val="28"/>
-          <w:szCs w:val="28"/>
-        </w:rPr>
-        <w:t>: }</w:t>
-      </w:r>
-      <w:proofErr w:type="gramEnd"/>
+        <w:t xml:space="preserve">Mệnh đề bất biến: {C: </w:t>
+      </w:r>
+      <w:r>
+        <w:rPr>
+          <w:rFonts w:ascii="Times New Roman" w:hAnsi="Times New Roman" w:cs="Times New Roman"/>
+          <w:color w:val="000000"/>
+          <w:sz w:val="28"/>
+          <w:szCs w:val="28"/>
+        </w:rPr>
+        <w:t>list.Add(new Food(item)); list € List&lt;Food&gt;, item € data.Rows</w:t>
+      </w:r>
+      <w:r>
+        <w:rPr>
+          <w:rFonts w:ascii="Times New Roman" w:hAnsi="Times New Roman" w:cs="Times New Roman"/>
+          <w:color w:val="000000"/>
+          <w:sz w:val="28"/>
+          <w:szCs w:val="28"/>
+        </w:rPr>
+        <w:t>}</w:t>
+      </w:r>
     </w:p>
     <w:p>
       <w:pPr>
@@ -11449,28 +11452,13 @@
           <w:rFonts w:ascii="Cascadia Mono" w:hAnsi="Cascadia Mono" w:cs="Cascadia Mono"/>
           <w:sz w:val="19"/>
           <w:szCs w:val="19"/>
-          <w:lang w:val="vi-VN"/>
-        </w:rPr>
-      </w:pPr>
-    </w:p>
-    <w:p>
-      <w:pPr>
-        <w:autoSpaceDE w:val="0"/>
-        <w:autoSpaceDN w:val="0"/>
-        <w:adjustRightInd w:val="0"/>
-        <w:spacing w:after="0" w:line="240" w:lineRule="auto"/>
-        <w:rPr>
-          <w:rFonts w:ascii="Cascadia Mono" w:hAnsi="Cascadia Mono" w:cs="Cascadia Mono"/>
-          <w:sz w:val="19"/>
-          <w:szCs w:val="19"/>
-        </w:rPr>
-      </w:pPr>
-      <w:r>
-        <w:rPr>
-          <w:rFonts w:ascii="Cascadia Mono" w:hAnsi="Cascadia Mono" w:cs="Cascadia Mono"/>
-          <w:sz w:val="19"/>
-          <w:szCs w:val="19"/>
-          <w:lang w:val="vi-VN"/>
+        </w:rPr>
+      </w:pPr>
+      <w:r>
+        <w:rPr>
+          <w:rFonts w:ascii="Cascadia Mono" w:hAnsi="Cascadia Mono" w:cs="Cascadia Mono"/>
+          <w:sz w:val="19"/>
+          <w:szCs w:val="19"/>
         </w:rPr>
         <w:t xml:space="preserve">    </w:t>
       </w:r>
@@ -11501,20 +11489,6 @@
           <w:rFonts w:ascii="Cascadia Mono" w:hAnsi="Cascadia Mono" w:cs="Cascadia Mono"/>
           <w:sz w:val="19"/>
           <w:szCs w:val="19"/>
-          <w:lang w:val="vi-VN"/>
-        </w:rPr>
-      </w:pPr>
-    </w:p>
-    <w:p>
-      <w:pPr>
-        <w:autoSpaceDE w:val="0"/>
-        <w:autoSpaceDN w:val="0"/>
-        <w:adjustRightInd w:val="0"/>
-        <w:spacing w:after="0" w:line="240" w:lineRule="auto"/>
-        <w:rPr>
-          <w:rFonts w:ascii="Cascadia Mono" w:hAnsi="Cascadia Mono" w:cs="Cascadia Mono"/>
-          <w:sz w:val="19"/>
-          <w:szCs w:val="19"/>
         </w:rPr>
       </w:pPr>
       <w:r>
@@ -11582,64 +11556,28 @@
           <w:sz w:val="19"/>
           <w:szCs w:val="19"/>
         </w:rPr>
-        <w:t xml:space="preserve">    first = &amp;</w:t>
-      </w:r>
-      <w:proofErr w:type="gramStart"/>
-      <w:r>
-        <w:rPr>
-          <w:rFonts w:ascii="Cascadia Mono" w:hAnsi="Cascadia Mono" w:cs="Cascadia Mono"/>
-          <w:sz w:val="19"/>
-          <w:szCs w:val="19"/>
-        </w:rPr>
-        <w:t>data.Rows.First</w:t>
-      </w:r>
-      <w:proofErr w:type="gramEnd"/>
-      <w:r>
-        <w:rPr>
-          <w:rFonts w:ascii="Cascadia Mono" w:hAnsi="Cascadia Mono" w:cs="Cascadia Mono"/>
-          <w:sz w:val="19"/>
-          <w:szCs w:val="19"/>
-        </w:rPr>
-        <w:t>();</w:t>
-      </w:r>
-    </w:p>
-    <w:p>
-      <w:pPr>
-        <w:autoSpaceDE w:val="0"/>
-        <w:autoSpaceDN w:val="0"/>
-        <w:adjustRightInd w:val="0"/>
-        <w:spacing w:after="0" w:line="240" w:lineRule="auto"/>
-        <w:rPr>
-          <w:rFonts w:ascii="Cascadia Mono" w:hAnsi="Cascadia Mono" w:cs="Cascadia Mono"/>
-          <w:sz w:val="19"/>
-          <w:szCs w:val="19"/>
-        </w:rPr>
-      </w:pPr>
-      <w:r>
-        <w:rPr>
-          <w:rFonts w:ascii="Cascadia Mono" w:hAnsi="Cascadia Mono" w:cs="Cascadia Mono"/>
-          <w:sz w:val="19"/>
-          <w:szCs w:val="19"/>
-        </w:rPr>
-        <w:t xml:space="preserve">    last = &amp;</w:t>
-      </w:r>
-      <w:proofErr w:type="gramStart"/>
-      <w:r>
-        <w:rPr>
-          <w:rFonts w:ascii="Cascadia Mono" w:hAnsi="Cascadia Mono" w:cs="Cascadia Mono"/>
-          <w:sz w:val="19"/>
-          <w:szCs w:val="19"/>
-        </w:rPr>
-        <w:t>data.Rows.Last</w:t>
-      </w:r>
-      <w:proofErr w:type="gramEnd"/>
-      <w:r>
-        <w:rPr>
-          <w:rFonts w:ascii="Cascadia Mono" w:hAnsi="Cascadia Mono" w:cs="Cascadia Mono"/>
-          <w:sz w:val="19"/>
-          <w:szCs w:val="19"/>
-        </w:rPr>
-        <w:t>();</w:t>
+        <w:t xml:space="preserve">    first = &amp;data.Rows.First();</w:t>
+      </w:r>
+    </w:p>
+    <w:p>
+      <w:pPr>
+        <w:autoSpaceDE w:val="0"/>
+        <w:autoSpaceDN w:val="0"/>
+        <w:adjustRightInd w:val="0"/>
+        <w:spacing w:after="0" w:line="240" w:lineRule="auto"/>
+        <w:rPr>
+          <w:rFonts w:ascii="Cascadia Mono" w:hAnsi="Cascadia Mono" w:cs="Cascadia Mono"/>
+          <w:sz w:val="19"/>
+          <w:szCs w:val="19"/>
+        </w:rPr>
+      </w:pPr>
+      <w:r>
+        <w:rPr>
+          <w:rFonts w:ascii="Cascadia Mono" w:hAnsi="Cascadia Mono" w:cs="Cascadia Mono"/>
+          <w:sz w:val="19"/>
+          <w:szCs w:val="19"/>
+        </w:rPr>
+        <w:t xml:space="preserve">    last = &amp;data.Rows.Last();</w:t>
       </w:r>
     </w:p>
     <w:p>

</xml_diff>